<commit_message>
Correção dos 22 e 23
</commit_message>
<xml_diff>
--- a/Artefatos/22. Requisitos do Sistema.docx
+++ b/Artefatos/22. Requisitos do Sistema.docx
@@ -464,7 +464,16 @@
                 <w:sz w:val="24"/>
                 <w:szCs w:val="24"/>
               </w:rPr>
-              <w:t>identificar o modo de pagamento.</w:t>
+              <w:t xml:space="preserve">identificar o modo de </w:t>
+            </w:r>
+            <w:r>
+              <w:rPr>
+                <w:rFonts w:ascii="Lucida Sans" w:hAnsi="Lucida Sans" w:eastAsia="Lucida Sans" w:cs="Lucida Sans"/>
+                <w:sz w:val="24"/>
+                <w:szCs w:val="24"/>
+                <w:u w:val="none"/>
+              </w:rPr>
+              <w:t>pagamento</w:t>
             </w:r>
           </w:p>
         </w:tc>
@@ -537,23 +546,31 @@
                 <w:sz w:val="24"/>
                 <w:szCs w:val="24"/>
               </w:rPr>
-              <w:t xml:space="preserve">O Sistema </w:t>
-            </w:r>
-            <w:r>
-              <w:rPr>
-                <w:rFonts w:ascii="Lucida Sans" w:hAnsi="Lucida Sans" w:eastAsia="Lucida Sans" w:cs="Lucida Sans"/>
-                <w:sz w:val="24"/>
-                <w:szCs w:val="24"/>
-              </w:rPr>
-              <w:t xml:space="preserve"> </w:t>
-            </w:r>
-            <w:r>
-              <w:rPr>
-                <w:rFonts w:ascii="Lucida Sans" w:hAnsi="Lucida Sans" w:eastAsia="Lucida Sans" w:cs="Lucida Sans"/>
-                <w:sz w:val="24"/>
-                <w:szCs w:val="24"/>
-              </w:rPr>
-              <w:t>deve permitir o agendamento de retiradas de mercadoria.</w:t>
+              <w:t xml:space="preserve">O </w:t>
+            </w:r>
+            <w:r>
+              <w:rPr>
+                <w:rFonts w:ascii="Lucida Sans" w:hAnsi="Lucida Sans" w:eastAsia="Lucida Sans" w:cs="Lucida Sans"/>
+                <w:sz w:val="24"/>
+                <w:szCs w:val="24"/>
+              </w:rPr>
+              <w:t xml:space="preserve">Sistema </w:t>
+            </w:r>
+            <w:r>
+              <w:rPr>
+                <w:rFonts w:ascii="Lucida Sans" w:hAnsi="Lucida Sans" w:eastAsia="Lucida Sans" w:cs="Lucida Sans"/>
+                <w:sz w:val="24"/>
+                <w:szCs w:val="24"/>
+              </w:rPr>
+              <w:t>deve</w:t>
+            </w:r>
+            <w:r>
+              <w:rPr>
+                <w:rFonts w:ascii="Lucida Sans" w:hAnsi="Lucida Sans" w:eastAsia="Lucida Sans" w:cs="Lucida Sans"/>
+                <w:sz w:val="24"/>
+                <w:szCs w:val="24"/>
+              </w:rPr>
+              <w:t xml:space="preserve"> permitir o agendamento de retiradas de mercadoria.</w:t>
             </w:r>
           </w:p>
         </w:tc>
@@ -1555,12 +1572,708 @@
           </w:p>
         </w:tc>
       </w:tr>
+      <w:tr>
+        <w:tc>
+          <w:tcPr>
+            <w:tcW w:w="1065" w:type="dxa"/>
+            <w:tcMar/>
+          </w:tcPr>
+          <w:p>
+            <w:pPr>
+              <w:pStyle w:val="Normal"/>
+              <w:jc w:val="center"/>
+              <w:rPr>
+                <w:sz w:val="28"/>
+                <w:szCs w:val="28"/>
+              </w:rPr>
+            </w:pPr>
+          </w:p>
+          <w:p>
+            <w:pPr>
+              <w:pStyle w:val="Normal"/>
+              <w:jc w:val="center"/>
+              <w:rPr>
+                <w:sz w:val="28"/>
+                <w:szCs w:val="28"/>
+              </w:rPr>
+            </w:pPr>
+            <w:r>
+              <w:rPr>
+                <w:sz w:val="28"/>
+                <w:szCs w:val="28"/>
+              </w:rPr>
+              <w:t>SSS17</w:t>
+            </w:r>
+          </w:p>
+        </w:tc>
+        <w:tc>
+          <w:tcPr>
+            <w:tcW w:w="8053" w:type="dxa"/>
+            <w:tcMar/>
+          </w:tcPr>
+          <w:p>
+            <w:pPr>
+              <w:pStyle w:val="Normal"/>
+              <w:jc w:val="left"/>
+              <w:rPr>
+                <w:rFonts w:ascii="Lucida Sans" w:hAnsi="Lucida Sans" w:eastAsia="Lucida Sans" w:cs="Lucida Sans"/>
+                <w:sz w:val="24"/>
+                <w:szCs w:val="24"/>
+              </w:rPr>
+            </w:pPr>
+          </w:p>
+          <w:p>
+            <w:pPr>
+              <w:pStyle w:val="Normal"/>
+              <w:jc w:val="left"/>
+              <w:rPr>
+                <w:rFonts w:ascii="Lucida Sans" w:hAnsi="Lucida Sans" w:eastAsia="Lucida Sans" w:cs="Lucida Sans"/>
+                <w:sz w:val="24"/>
+                <w:szCs w:val="24"/>
+              </w:rPr>
+            </w:pPr>
+            <w:r>
+              <w:rPr>
+                <w:rFonts w:ascii="Lucida Sans" w:hAnsi="Lucida Sans" w:eastAsia="Lucida Sans" w:cs="Lucida Sans"/>
+                <w:sz w:val="24"/>
+                <w:szCs w:val="24"/>
+              </w:rPr>
+              <w:t>O Sistema deve realizar orçamento.</w:t>
+            </w:r>
+          </w:p>
+        </w:tc>
+      </w:tr>
+      <w:tr>
+        <w:tc>
+          <w:tcPr>
+            <w:tcW w:w="1065" w:type="dxa"/>
+            <w:tcMar/>
+          </w:tcPr>
+          <w:p>
+            <w:pPr>
+              <w:pStyle w:val="Normal"/>
+              <w:jc w:val="center"/>
+              <w:rPr>
+                <w:sz w:val="28"/>
+                <w:szCs w:val="28"/>
+              </w:rPr>
+            </w:pPr>
+          </w:p>
+          <w:p>
+            <w:pPr>
+              <w:pStyle w:val="Normal"/>
+              <w:jc w:val="center"/>
+              <w:rPr>
+                <w:sz w:val="28"/>
+                <w:szCs w:val="28"/>
+              </w:rPr>
+            </w:pPr>
+            <w:r>
+              <w:rPr>
+                <w:sz w:val="28"/>
+                <w:szCs w:val="28"/>
+              </w:rPr>
+              <w:t>SSS18</w:t>
+            </w:r>
+          </w:p>
+        </w:tc>
+        <w:tc>
+          <w:tcPr>
+            <w:tcW w:w="8053" w:type="dxa"/>
+            <w:tcMar/>
+          </w:tcPr>
+          <w:p>
+            <w:pPr>
+              <w:pStyle w:val="Normal"/>
+              <w:jc w:val="left"/>
+              <w:rPr>
+                <w:rFonts w:ascii="Lucida Sans" w:hAnsi="Lucida Sans" w:eastAsia="Lucida Sans" w:cs="Lucida Sans"/>
+                <w:sz w:val="24"/>
+                <w:szCs w:val="24"/>
+              </w:rPr>
+            </w:pPr>
+          </w:p>
+          <w:p>
+            <w:pPr>
+              <w:pStyle w:val="Normal"/>
+              <w:jc w:val="left"/>
+              <w:rPr>
+                <w:rFonts w:ascii="Lucida Sans" w:hAnsi="Lucida Sans" w:eastAsia="Lucida Sans" w:cs="Lucida Sans"/>
+                <w:sz w:val="24"/>
+                <w:szCs w:val="24"/>
+              </w:rPr>
+            </w:pPr>
+            <w:r>
+              <w:rPr>
+                <w:rFonts w:ascii="Lucida Sans" w:hAnsi="Lucida Sans" w:eastAsia="Lucida Sans" w:cs="Lucida Sans"/>
+                <w:sz w:val="24"/>
+                <w:szCs w:val="24"/>
+              </w:rPr>
+              <w:t>O Sistema deve registrar comprar</w:t>
+            </w:r>
+          </w:p>
+        </w:tc>
+      </w:tr>
+      <w:tr>
+        <w:tc>
+          <w:tcPr>
+            <w:tcW w:w="1065" w:type="dxa"/>
+            <w:tcMar/>
+          </w:tcPr>
+          <w:p>
+            <w:pPr>
+              <w:pStyle w:val="Normal"/>
+              <w:jc w:val="center"/>
+              <w:rPr>
+                <w:sz w:val="28"/>
+                <w:szCs w:val="28"/>
+              </w:rPr>
+            </w:pPr>
+          </w:p>
+          <w:p>
+            <w:pPr>
+              <w:pStyle w:val="Normal"/>
+              <w:jc w:val="center"/>
+              <w:rPr>
+                <w:sz w:val="28"/>
+                <w:szCs w:val="28"/>
+              </w:rPr>
+            </w:pPr>
+            <w:r>
+              <w:rPr>
+                <w:sz w:val="28"/>
+                <w:szCs w:val="28"/>
+              </w:rPr>
+              <w:t>SSS19</w:t>
+            </w:r>
+          </w:p>
+        </w:tc>
+        <w:tc>
+          <w:tcPr>
+            <w:tcW w:w="8053" w:type="dxa"/>
+            <w:tcMar/>
+          </w:tcPr>
+          <w:p>
+            <w:pPr>
+              <w:pStyle w:val="Normal"/>
+              <w:jc w:val="left"/>
+              <w:rPr>
+                <w:rFonts w:ascii="Lucida Sans" w:hAnsi="Lucida Sans" w:eastAsia="Lucida Sans" w:cs="Lucida Sans"/>
+                <w:sz w:val="24"/>
+                <w:szCs w:val="24"/>
+              </w:rPr>
+            </w:pPr>
+          </w:p>
+          <w:p>
+            <w:pPr>
+              <w:pStyle w:val="Normal"/>
+              <w:jc w:val="left"/>
+              <w:rPr>
+                <w:rFonts w:ascii="Lucida Sans" w:hAnsi="Lucida Sans" w:eastAsia="Lucida Sans" w:cs="Lucida Sans"/>
+                <w:sz w:val="24"/>
+                <w:szCs w:val="24"/>
+              </w:rPr>
+            </w:pPr>
+            <w:r>
+              <w:rPr>
+                <w:rFonts w:ascii="Lucida Sans" w:hAnsi="Lucida Sans" w:eastAsia="Lucida Sans" w:cs="Lucida Sans"/>
+                <w:sz w:val="24"/>
+                <w:szCs w:val="24"/>
+              </w:rPr>
+              <w:t>O Sistema deve gerar notas de devolução para fornecedores</w:t>
+            </w:r>
+          </w:p>
+        </w:tc>
+      </w:tr>
+      <w:tr>
+        <w:tc>
+          <w:tcPr>
+            <w:tcW w:w="1065" w:type="dxa"/>
+            <w:tcMar/>
+          </w:tcPr>
+          <w:p>
+            <w:pPr>
+              <w:pStyle w:val="Normal"/>
+              <w:jc w:val="center"/>
+              <w:rPr>
+                <w:sz w:val="28"/>
+                <w:szCs w:val="28"/>
+              </w:rPr>
+            </w:pPr>
+          </w:p>
+          <w:p>
+            <w:pPr>
+              <w:pStyle w:val="Normal"/>
+              <w:jc w:val="center"/>
+              <w:rPr>
+                <w:sz w:val="28"/>
+                <w:szCs w:val="28"/>
+              </w:rPr>
+            </w:pPr>
+            <w:r>
+              <w:rPr>
+                <w:sz w:val="28"/>
+                <w:szCs w:val="28"/>
+              </w:rPr>
+              <w:t>SSS20</w:t>
+            </w:r>
+          </w:p>
+        </w:tc>
+        <w:tc>
+          <w:tcPr>
+            <w:tcW w:w="8053" w:type="dxa"/>
+            <w:tcMar/>
+          </w:tcPr>
+          <w:p>
+            <w:pPr>
+              <w:pStyle w:val="Normal"/>
+              <w:jc w:val="left"/>
+              <w:rPr>
+                <w:rFonts w:ascii="Lucida Sans" w:hAnsi="Lucida Sans" w:eastAsia="Lucida Sans" w:cs="Lucida Sans"/>
+                <w:sz w:val="24"/>
+                <w:szCs w:val="24"/>
+              </w:rPr>
+            </w:pPr>
+          </w:p>
+          <w:p>
+            <w:pPr>
+              <w:pStyle w:val="Normal"/>
+              <w:jc w:val="left"/>
+              <w:rPr>
+                <w:rFonts w:ascii="Lucida Sans" w:hAnsi="Lucida Sans" w:eastAsia="Lucida Sans" w:cs="Lucida Sans"/>
+                <w:sz w:val="24"/>
+                <w:szCs w:val="24"/>
+              </w:rPr>
+            </w:pPr>
+            <w:r>
+              <w:rPr>
+                <w:rFonts w:ascii="Lucida Sans" w:hAnsi="Lucida Sans" w:eastAsia="Lucida Sans" w:cs="Lucida Sans"/>
+                <w:sz w:val="24"/>
+                <w:szCs w:val="24"/>
+              </w:rPr>
+              <w:t xml:space="preserve">O Sistema deve gerar relatório de contagem </w:t>
+            </w:r>
+          </w:p>
+        </w:tc>
+      </w:tr>
+      <w:tr>
+        <w:tc>
+          <w:tcPr>
+            <w:tcW w:w="1065" w:type="dxa"/>
+            <w:tcMar/>
+          </w:tcPr>
+          <w:p>
+            <w:pPr>
+              <w:pStyle w:val="Normal"/>
+              <w:jc w:val="center"/>
+              <w:rPr>
+                <w:sz w:val="28"/>
+                <w:szCs w:val="28"/>
+              </w:rPr>
+            </w:pPr>
+            <w:r>
+              <w:rPr>
+                <w:sz w:val="28"/>
+                <w:szCs w:val="28"/>
+              </w:rPr>
+              <w:t xml:space="preserve"> </w:t>
+            </w:r>
+          </w:p>
+          <w:p>
+            <w:pPr>
+              <w:pStyle w:val="Normal"/>
+              <w:jc w:val="center"/>
+              <w:rPr>
+                <w:sz w:val="28"/>
+                <w:szCs w:val="28"/>
+              </w:rPr>
+            </w:pPr>
+            <w:r>
+              <w:rPr>
+                <w:sz w:val="28"/>
+                <w:szCs w:val="28"/>
+              </w:rPr>
+              <w:t>SSS21</w:t>
+            </w:r>
+          </w:p>
+        </w:tc>
+        <w:tc>
+          <w:tcPr>
+            <w:tcW w:w="8053" w:type="dxa"/>
+            <w:tcMar/>
+          </w:tcPr>
+          <w:p>
+            <w:pPr>
+              <w:pStyle w:val="Normal"/>
+              <w:jc w:val="left"/>
+              <w:rPr>
+                <w:rFonts w:ascii="Lucida Sans" w:hAnsi="Lucida Sans" w:eastAsia="Lucida Sans" w:cs="Lucida Sans"/>
+                <w:sz w:val="24"/>
+                <w:szCs w:val="24"/>
+              </w:rPr>
+            </w:pPr>
+          </w:p>
+          <w:p>
+            <w:pPr>
+              <w:pStyle w:val="Normal"/>
+              <w:jc w:val="left"/>
+              <w:rPr>
+                <w:rFonts w:ascii="Lucida Sans" w:hAnsi="Lucida Sans" w:eastAsia="Lucida Sans" w:cs="Lucida Sans"/>
+                <w:sz w:val="24"/>
+                <w:szCs w:val="24"/>
+              </w:rPr>
+            </w:pPr>
+            <w:r>
+              <w:rPr>
+                <w:rFonts w:ascii="Lucida Sans" w:hAnsi="Lucida Sans" w:eastAsia="Lucida Sans" w:cs="Lucida Sans"/>
+                <w:sz w:val="24"/>
+                <w:szCs w:val="24"/>
+              </w:rPr>
+              <w:t>O Sistema deve gerar relatório de produtos mais vendidos</w:t>
+            </w:r>
+          </w:p>
+        </w:tc>
+      </w:tr>
+      <w:tr>
+        <w:tc>
+          <w:tcPr>
+            <w:tcW w:w="1065" w:type="dxa"/>
+            <w:tcMar/>
+          </w:tcPr>
+          <w:p>
+            <w:pPr>
+              <w:pStyle w:val="Normal"/>
+              <w:jc w:val="center"/>
+              <w:rPr>
+                <w:sz w:val="28"/>
+                <w:szCs w:val="28"/>
+              </w:rPr>
+            </w:pPr>
+          </w:p>
+          <w:p>
+            <w:pPr>
+              <w:pStyle w:val="Normal"/>
+              <w:jc w:val="center"/>
+              <w:rPr>
+                <w:sz w:val="28"/>
+                <w:szCs w:val="28"/>
+              </w:rPr>
+            </w:pPr>
+            <w:r>
+              <w:rPr>
+                <w:sz w:val="28"/>
+                <w:szCs w:val="28"/>
+              </w:rPr>
+              <w:t>SSS22</w:t>
+            </w:r>
+          </w:p>
+        </w:tc>
+        <w:tc>
+          <w:tcPr>
+            <w:tcW w:w="8053" w:type="dxa"/>
+            <w:tcMar/>
+          </w:tcPr>
+          <w:p>
+            <w:pPr>
+              <w:pStyle w:val="Normal"/>
+              <w:jc w:val="left"/>
+              <w:rPr>
+                <w:rFonts w:ascii="Lucida Sans" w:hAnsi="Lucida Sans" w:eastAsia="Lucida Sans" w:cs="Lucida Sans"/>
+                <w:sz w:val="24"/>
+                <w:szCs w:val="24"/>
+              </w:rPr>
+            </w:pPr>
+          </w:p>
+          <w:p>
+            <w:pPr>
+              <w:pStyle w:val="Normal"/>
+              <w:jc w:val="left"/>
+              <w:rPr>
+                <w:rFonts w:ascii="Lucida Sans" w:hAnsi="Lucida Sans" w:eastAsia="Lucida Sans" w:cs="Lucida Sans"/>
+                <w:sz w:val="24"/>
+                <w:szCs w:val="24"/>
+              </w:rPr>
+            </w:pPr>
+            <w:r>
+              <w:rPr>
+                <w:rFonts w:ascii="Lucida Sans" w:hAnsi="Lucida Sans" w:eastAsia="Lucida Sans" w:cs="Lucida Sans"/>
+                <w:sz w:val="24"/>
+                <w:szCs w:val="24"/>
+              </w:rPr>
+              <w:t>O Sistema deve somente permitir cadastro de cliente com telefone</w:t>
+            </w:r>
+          </w:p>
+        </w:tc>
+      </w:tr>
+      <w:tr>
+        <w:tc>
+          <w:tcPr>
+            <w:tcW w:w="1065" w:type="dxa"/>
+            <w:tcMar/>
+          </w:tcPr>
+          <w:p>
+            <w:pPr>
+              <w:pStyle w:val="Normal"/>
+              <w:jc w:val="center"/>
+              <w:rPr>
+                <w:sz w:val="28"/>
+                <w:szCs w:val="28"/>
+              </w:rPr>
+            </w:pPr>
+          </w:p>
+          <w:p>
+            <w:pPr>
+              <w:pStyle w:val="Normal"/>
+              <w:jc w:val="center"/>
+              <w:rPr>
+                <w:sz w:val="28"/>
+                <w:szCs w:val="28"/>
+              </w:rPr>
+            </w:pPr>
+            <w:r>
+              <w:rPr>
+                <w:sz w:val="28"/>
+                <w:szCs w:val="28"/>
+              </w:rPr>
+              <w:t>SSS23</w:t>
+            </w:r>
+          </w:p>
+        </w:tc>
+        <w:tc>
+          <w:tcPr>
+            <w:tcW w:w="8053" w:type="dxa"/>
+            <w:tcMar/>
+          </w:tcPr>
+          <w:p>
+            <w:pPr>
+              <w:pStyle w:val="Normal"/>
+              <w:jc w:val="left"/>
+              <w:rPr>
+                <w:rFonts w:ascii="Lucida Sans" w:hAnsi="Lucida Sans" w:eastAsia="Lucida Sans" w:cs="Lucida Sans"/>
+                <w:sz w:val="24"/>
+                <w:szCs w:val="24"/>
+              </w:rPr>
+            </w:pPr>
+          </w:p>
+          <w:p>
+            <w:pPr>
+              <w:pStyle w:val="Normal"/>
+              <w:jc w:val="left"/>
+              <w:rPr>
+                <w:rFonts w:ascii="Lucida Sans" w:hAnsi="Lucida Sans" w:eastAsia="Lucida Sans" w:cs="Lucida Sans"/>
+                <w:sz w:val="24"/>
+                <w:szCs w:val="24"/>
+              </w:rPr>
+            </w:pPr>
+            <w:r>
+              <w:rPr>
+                <w:rFonts w:ascii="Lucida Sans" w:hAnsi="Lucida Sans" w:eastAsia="Lucida Sans" w:cs="Lucida Sans"/>
+                <w:sz w:val="24"/>
+                <w:szCs w:val="24"/>
+              </w:rPr>
+              <w:t>O Sistema deve notificar</w:t>
+            </w:r>
+            <w:r>
+              <w:rPr>
+                <w:rFonts w:ascii="Lucida Sans" w:hAnsi="Lucida Sans" w:eastAsia="Lucida Sans" w:cs="Lucida Sans"/>
+                <w:sz w:val="24"/>
+                <w:szCs w:val="24"/>
+              </w:rPr>
+              <w:t xml:space="preserve"> via </w:t>
+            </w:r>
+            <w:r>
+              <w:rPr>
+                <w:rFonts w:ascii="Lucida Sans" w:hAnsi="Lucida Sans" w:eastAsia="Lucida Sans" w:cs="Lucida Sans"/>
+                <w:sz w:val="24"/>
+                <w:szCs w:val="24"/>
+              </w:rPr>
+              <w:t>e-mail</w:t>
+            </w:r>
+            <w:r>
+              <w:rPr>
+                <w:rFonts w:ascii="Lucida Sans" w:hAnsi="Lucida Sans" w:eastAsia="Lucida Sans" w:cs="Lucida Sans"/>
+                <w:sz w:val="24"/>
+                <w:szCs w:val="24"/>
+              </w:rPr>
+              <w:t xml:space="preserve"> o gerente sobre todas</w:t>
+            </w:r>
+            <w:r>
+              <w:rPr>
+                <w:rFonts w:ascii="Lucida Sans" w:hAnsi="Lucida Sans" w:eastAsia="Lucida Sans" w:cs="Lucida Sans"/>
+                <w:sz w:val="24"/>
+                <w:szCs w:val="24"/>
+              </w:rPr>
+              <w:t xml:space="preserve"> a</w:t>
+            </w:r>
+            <w:r>
+              <w:rPr>
+                <w:rFonts w:ascii="Lucida Sans" w:hAnsi="Lucida Sans" w:eastAsia="Lucida Sans" w:cs="Lucida Sans"/>
+                <w:sz w:val="24"/>
+                <w:szCs w:val="24"/>
+              </w:rPr>
+              <w:t>s venda</w:t>
+            </w:r>
+            <w:r>
+              <w:rPr>
+                <w:rFonts w:ascii="Lucida Sans" w:hAnsi="Lucida Sans" w:eastAsia="Lucida Sans" w:cs="Lucida Sans"/>
+                <w:sz w:val="24"/>
+                <w:szCs w:val="24"/>
+              </w:rPr>
+              <w:t>s</w:t>
+            </w:r>
+          </w:p>
+        </w:tc>
+      </w:tr>
+      <w:tr>
+        <w:tc>
+          <w:tcPr>
+            <w:tcW w:w="1065" w:type="dxa"/>
+            <w:tcMar/>
+          </w:tcPr>
+          <w:p>
+            <w:pPr>
+              <w:pStyle w:val="Normal"/>
+              <w:jc w:val="center"/>
+              <w:rPr>
+                <w:sz w:val="28"/>
+                <w:szCs w:val="28"/>
+              </w:rPr>
+            </w:pPr>
+          </w:p>
+          <w:p>
+            <w:pPr>
+              <w:pStyle w:val="Normal"/>
+              <w:jc w:val="center"/>
+              <w:rPr>
+                <w:sz w:val="28"/>
+                <w:szCs w:val="28"/>
+              </w:rPr>
+            </w:pPr>
+            <w:r>
+              <w:rPr>
+                <w:sz w:val="28"/>
+                <w:szCs w:val="28"/>
+              </w:rPr>
+              <w:t>SSS24</w:t>
+            </w:r>
+          </w:p>
+        </w:tc>
+        <w:tc>
+          <w:tcPr>
+            <w:tcW w:w="8053" w:type="dxa"/>
+            <w:tcMar/>
+          </w:tcPr>
+          <w:p>
+            <w:pPr>
+              <w:pStyle w:val="Normal"/>
+              <w:jc w:val="left"/>
+              <w:rPr>
+                <w:rFonts w:ascii="Lucida Sans" w:hAnsi="Lucida Sans" w:eastAsia="Lucida Sans" w:cs="Lucida Sans"/>
+                <w:sz w:val="24"/>
+                <w:szCs w:val="24"/>
+              </w:rPr>
+            </w:pPr>
+          </w:p>
+          <w:p>
+            <w:pPr>
+              <w:pStyle w:val="Normal"/>
+              <w:jc w:val="left"/>
+              <w:rPr>
+                <w:rFonts w:ascii="Lucida Sans" w:hAnsi="Lucida Sans" w:eastAsia="Lucida Sans" w:cs="Lucida Sans"/>
+                <w:sz w:val="24"/>
+                <w:szCs w:val="24"/>
+              </w:rPr>
+            </w:pPr>
+            <w:r>
+              <w:rPr>
+                <w:rFonts w:ascii="Lucida Sans" w:hAnsi="Lucida Sans" w:eastAsia="Lucida Sans" w:cs="Lucida Sans"/>
+                <w:sz w:val="24"/>
+                <w:szCs w:val="24"/>
+              </w:rPr>
+              <w:t>O sistema deve gerar relatório de compra de mercadorias.</w:t>
+            </w:r>
+          </w:p>
+        </w:tc>
+      </w:tr>
+      <w:tr>
+        <w:tc>
+          <w:tcPr>
+            <w:tcW w:w="1065" w:type="dxa"/>
+            <w:tcMar/>
+          </w:tcPr>
+          <w:p>
+            <w:pPr>
+              <w:pStyle w:val="Normal"/>
+              <w:jc w:val="center"/>
+              <w:rPr>
+                <w:sz w:val="28"/>
+                <w:szCs w:val="28"/>
+              </w:rPr>
+            </w:pPr>
+          </w:p>
+          <w:p>
+            <w:pPr>
+              <w:pStyle w:val="Normal"/>
+              <w:jc w:val="center"/>
+              <w:rPr>
+                <w:sz w:val="28"/>
+                <w:szCs w:val="28"/>
+              </w:rPr>
+            </w:pPr>
+            <w:r>
+              <w:rPr>
+                <w:sz w:val="28"/>
+                <w:szCs w:val="28"/>
+              </w:rPr>
+              <w:t>SSS25</w:t>
+            </w:r>
+          </w:p>
+        </w:tc>
+        <w:tc>
+          <w:tcPr>
+            <w:tcW w:w="8053" w:type="dxa"/>
+            <w:tcMar/>
+          </w:tcPr>
+          <w:p>
+            <w:pPr>
+              <w:pStyle w:val="Normal"/>
+              <w:jc w:val="left"/>
+              <w:rPr>
+                <w:rFonts w:ascii="Lucida Sans" w:hAnsi="Lucida Sans" w:eastAsia="Lucida Sans" w:cs="Lucida Sans"/>
+                <w:sz w:val="24"/>
+                <w:szCs w:val="24"/>
+              </w:rPr>
+            </w:pPr>
+          </w:p>
+          <w:p>
+            <w:pPr>
+              <w:pStyle w:val="Normal"/>
+              <w:jc w:val="left"/>
+              <w:rPr>
+                <w:rFonts w:ascii="Lucida Sans" w:hAnsi="Lucida Sans" w:eastAsia="Lucida Sans" w:cs="Lucida Sans"/>
+                <w:sz w:val="24"/>
+                <w:szCs w:val="24"/>
+              </w:rPr>
+            </w:pPr>
+            <w:r>
+              <w:rPr>
+                <w:rFonts w:ascii="Lucida Sans" w:hAnsi="Lucida Sans" w:eastAsia="Lucida Sans" w:cs="Lucida Sans"/>
+                <w:sz w:val="24"/>
+                <w:szCs w:val="24"/>
+              </w:rPr>
+              <w:t>O Sistema deve permitir consulta de produtos</w:t>
+            </w:r>
+          </w:p>
+        </w:tc>
+      </w:tr>
     </w:tbl>
+    <w:p/>
     <w:p>
       <w:pPr>
-        <w:pStyle w:val="Normal"/>
+        <w:ind w:left="708"/>
       </w:pPr>
     </w:p>
+    <w:p/>
     <w:sectPr>
       <w:pgSz w:w="11906" w:h="16838" w:orient="portrait"/>
       <w:pgMar w:top="1440" w:right="1440" w:bottom="1440" w:left="1440" w:header="720" w:footer="720" w:gutter="0"/>

</xml_diff>